<commit_message>
Update RAPPORT DE L'APPLICATION.docx
</commit_message>
<xml_diff>
--- a/RAPPORT DE L'APPLICATION.docx
+++ b/RAPPORT DE L'APPLICATION.docx
@@ -62,16 +62,16 @@
       <w:pPr>
         <w:rPr>
           <w:rFonts w:ascii="Times New Roman" w:hAnsi="Times New Roman" w:cs="Times New Roman"/>
-          <w:sz w:val="36"/>
-          <w:szCs w:val="36"/>
-          <w:lang w:val="fr-CM"/>
-        </w:rPr>
-      </w:pPr>
-      <w:r>
-        <w:rPr>
-          <w:rFonts w:ascii="Times New Roman" w:hAnsi="Times New Roman" w:cs="Times New Roman"/>
-          <w:sz w:val="36"/>
-          <w:szCs w:val="36"/>
+          <w:sz w:val="24"/>
+          <w:szCs w:val="24"/>
+          <w:lang w:val="fr-CM"/>
+        </w:rPr>
+      </w:pPr>
+      <w:r>
+        <w:rPr>
+          <w:rFonts w:ascii="Times New Roman" w:hAnsi="Times New Roman" w:cs="Times New Roman"/>
+          <w:sz w:val="24"/>
+          <w:szCs w:val="24"/>
           <w:lang w:val="fr-CM"/>
         </w:rPr>
         <w:t>L’ecole nationale de la statis</w:t>
@@ -79,8 +79,8 @@
       <w:r>
         <w:rPr>
           <w:rFonts w:ascii="Times New Roman" w:hAnsi="Times New Roman" w:cs="Times New Roman"/>
-          <w:sz w:val="36"/>
-          <w:szCs w:val="36"/>
+          <w:sz w:val="24"/>
+          <w:szCs w:val="24"/>
           <w:lang w:val="fr-CM"/>
         </w:rPr>
         <w:t>t</w:t>
@@ -88,8 +88,8 @@
       <w:r>
         <w:rPr>
           <w:rFonts w:ascii="Times New Roman" w:hAnsi="Times New Roman" w:cs="Times New Roman"/>
-          <w:sz w:val="36"/>
-          <w:szCs w:val="36"/>
+          <w:sz w:val="24"/>
+          <w:szCs w:val="24"/>
           <w:lang w:val="fr-CM"/>
         </w:rPr>
         <w:t xml:space="preserve">ique et de l’analyse economique est une </w:t>
@@ -97,8 +97,8 @@
       <w:r>
         <w:rPr>
           <w:rFonts w:ascii="Times New Roman" w:hAnsi="Times New Roman" w:cs="Times New Roman"/>
-          <w:sz w:val="36"/>
-          <w:szCs w:val="36"/>
+          <w:sz w:val="24"/>
+          <w:szCs w:val="24"/>
           <w:lang w:val="fr-CM"/>
         </w:rPr>
         <w:t>des écoles</w:t>
@@ -106,8 +106,8 @@
       <w:r>
         <w:rPr>
           <w:rFonts w:ascii="Times New Roman" w:hAnsi="Times New Roman" w:cs="Times New Roman"/>
-          <w:sz w:val="36"/>
-          <w:szCs w:val="36"/>
+          <w:sz w:val="24"/>
+          <w:szCs w:val="24"/>
           <w:lang w:val="fr-CM"/>
         </w:rPr>
         <w:t xml:space="preserve"> du RESA doté d’une organisation très spécifique. Dans ce contexte, l’amicale des </w:t>
@@ -115,8 +115,8 @@
       <w:r>
         <w:rPr>
           <w:rFonts w:ascii="Times New Roman" w:hAnsi="Times New Roman" w:cs="Times New Roman"/>
-          <w:sz w:val="36"/>
-          <w:szCs w:val="36"/>
+          <w:sz w:val="24"/>
+          <w:szCs w:val="24"/>
           <w:lang w:val="fr-CM"/>
         </w:rPr>
         <w:t>Elèves</w:t>
@@ -124,8 +124,8 @@
       <w:r>
         <w:rPr>
           <w:rFonts w:ascii="Times New Roman" w:hAnsi="Times New Roman" w:cs="Times New Roman"/>
-          <w:sz w:val="36"/>
-          <w:szCs w:val="36"/>
+          <w:sz w:val="24"/>
+          <w:szCs w:val="24"/>
           <w:lang w:val="fr-CM"/>
         </w:rPr>
         <w:t xml:space="preserve"> et stagia</w:t>
@@ -133,8 +133,8 @@
       <w:r>
         <w:rPr>
           <w:rFonts w:ascii="Times New Roman" w:hAnsi="Times New Roman" w:cs="Times New Roman"/>
-          <w:sz w:val="36"/>
-          <w:szCs w:val="36"/>
+          <w:sz w:val="24"/>
+          <w:szCs w:val="24"/>
           <w:lang w:val="fr-CM"/>
         </w:rPr>
         <w:t>i</w:t>
@@ -142,8 +142,8 @@
       <w:r>
         <w:rPr>
           <w:rFonts w:ascii="Times New Roman" w:hAnsi="Times New Roman" w:cs="Times New Roman"/>
-          <w:sz w:val="36"/>
-          <w:szCs w:val="36"/>
+          <w:sz w:val="24"/>
+          <w:szCs w:val="24"/>
           <w:lang w:val="fr-CM"/>
         </w:rPr>
         <w:t>res de l’ENSAE est l’une des organismes de l’école qui regroupe l’ensemble des écoles de ladite école.</w:t>
@@ -151,8 +151,8 @@
       <w:r>
         <w:rPr>
           <w:rFonts w:ascii="Times New Roman" w:hAnsi="Times New Roman" w:cs="Times New Roman"/>
-          <w:sz w:val="36"/>
-          <w:szCs w:val="36"/>
+          <w:sz w:val="24"/>
+          <w:szCs w:val="24"/>
           <w:lang w:val="fr-CM"/>
         </w:rPr>
         <w:t xml:space="preserve"> Toujours dans l’optique d’assurer l’</w:t>
@@ -160,8 +160,8 @@
       <w:r>
         <w:rPr>
           <w:rFonts w:ascii="Times New Roman" w:hAnsi="Times New Roman" w:cs="Times New Roman"/>
-          <w:sz w:val="36"/>
-          <w:szCs w:val="36"/>
+          <w:sz w:val="24"/>
+          <w:szCs w:val="24"/>
           <w:lang w:val="fr-CM"/>
         </w:rPr>
         <w:t>épanouissement</w:t>
@@ -169,8 +169,8 @@
       <w:r>
         <w:rPr>
           <w:rFonts w:ascii="Times New Roman" w:hAnsi="Times New Roman" w:cs="Times New Roman"/>
-          <w:sz w:val="36"/>
-          <w:szCs w:val="36"/>
+          <w:sz w:val="24"/>
+          <w:szCs w:val="24"/>
           <w:lang w:val="fr-CM"/>
         </w:rPr>
         <w:t xml:space="preserve"> des élèves élèves, les clubs ont été mises sur place. Outre cela pour assurer le bon </w:t>
@@ -178,8 +178,8 @@
       <w:r>
         <w:rPr>
           <w:rFonts w:ascii="Times New Roman" w:hAnsi="Times New Roman" w:cs="Times New Roman"/>
-          <w:sz w:val="36"/>
-          <w:szCs w:val="36"/>
+          <w:sz w:val="24"/>
+          <w:szCs w:val="24"/>
           <w:lang w:val="fr-CM"/>
         </w:rPr>
         <w:t>fonctionnement</w:t>
@@ -187,8 +187,8 @@
       <w:r>
         <w:rPr>
           <w:rFonts w:ascii="Times New Roman" w:hAnsi="Times New Roman" w:cs="Times New Roman"/>
-          <w:sz w:val="36"/>
-          <w:szCs w:val="36"/>
+          <w:sz w:val="24"/>
+          <w:szCs w:val="24"/>
           <w:lang w:val="fr-CM"/>
         </w:rPr>
         <w:t xml:space="preserve"> et les relations entre les élèves de chaque classe et </w:t>
@@ -196,8 +196,8 @@
       <w:r>
         <w:rPr>
           <w:rFonts w:ascii="Times New Roman" w:hAnsi="Times New Roman" w:cs="Times New Roman"/>
-          <w:sz w:val="36"/>
-          <w:szCs w:val="36"/>
+          <w:sz w:val="24"/>
+          <w:szCs w:val="24"/>
           <w:lang w:val="fr-CM"/>
         </w:rPr>
         <w:t>l’administration,</w:t>
@@ -205,8 +205,8 @@
       <w:r>
         <w:rPr>
           <w:rFonts w:ascii="Times New Roman" w:hAnsi="Times New Roman" w:cs="Times New Roman"/>
-          <w:sz w:val="36"/>
-          <w:szCs w:val="36"/>
+          <w:sz w:val="24"/>
+          <w:szCs w:val="24"/>
           <w:lang w:val="fr-CM"/>
         </w:rPr>
         <w:t xml:space="preserve"> dans chaque salle de classe un responsable et un responsable </w:t>
@@ -214,8 +214,8 @@
       <w:r>
         <w:rPr>
           <w:rFonts w:ascii="Times New Roman" w:hAnsi="Times New Roman" w:cs="Times New Roman"/>
-          <w:sz w:val="36"/>
-          <w:szCs w:val="36"/>
+          <w:sz w:val="24"/>
+          <w:szCs w:val="24"/>
           <w:lang w:val="fr-CM"/>
         </w:rPr>
         <w:t>adjoint.</w:t>
@@ -223,8 +223,8 @@
       <w:r>
         <w:rPr>
           <w:rFonts w:ascii="Times New Roman" w:hAnsi="Times New Roman" w:cs="Times New Roman"/>
-          <w:sz w:val="36"/>
-          <w:szCs w:val="36"/>
+          <w:sz w:val="24"/>
+          <w:szCs w:val="24"/>
           <w:lang w:val="fr-CM"/>
         </w:rPr>
         <w:t xml:space="preserve"> Tout comme chaque org</w:t>
@@ -232,8 +232,8 @@
       <w:r>
         <w:rPr>
           <w:rFonts w:ascii="Times New Roman" w:hAnsi="Times New Roman" w:cs="Times New Roman"/>
-          <w:sz w:val="36"/>
-          <w:szCs w:val="36"/>
+          <w:sz w:val="24"/>
+          <w:szCs w:val="24"/>
           <w:lang w:val="fr-CM"/>
         </w:rPr>
         <w:t>a</w:t>
@@ -241,8 +241,8 @@
       <w:r>
         <w:rPr>
           <w:rFonts w:ascii="Times New Roman" w:hAnsi="Times New Roman" w:cs="Times New Roman"/>
-          <w:sz w:val="36"/>
-          <w:szCs w:val="36"/>
+          <w:sz w:val="24"/>
+          <w:szCs w:val="24"/>
           <w:lang w:val="fr-CM"/>
         </w:rPr>
         <w:t>nisation, il est doté</w:t>
@@ -250,8 +250,8 @@
       <w:r>
         <w:rPr>
           <w:rFonts w:ascii="Times New Roman" w:hAnsi="Times New Roman" w:cs="Times New Roman"/>
-          <w:sz w:val="36"/>
-          <w:szCs w:val="36"/>
+          <w:sz w:val="24"/>
+          <w:szCs w:val="24"/>
           <w:lang w:val="fr-CM"/>
         </w:rPr>
         <w:t xml:space="preserve"> d’une organisation structurée et spécifique et des bureaux qui se mettent en place selon le processus électorale fiable </w:t>
@@ -259,8 +259,8 @@
       <w:r>
         <w:rPr>
           <w:rFonts w:ascii="Times New Roman" w:hAnsi="Times New Roman" w:cs="Times New Roman"/>
-          <w:sz w:val="36"/>
-          <w:szCs w:val="36"/>
+          <w:sz w:val="24"/>
+          <w:szCs w:val="24"/>
           <w:lang w:val="fr-CM"/>
         </w:rPr>
         <w:t>et transparent</w:t>
@@ -268,8 +268,8 @@
       <w:r>
         <w:rPr>
           <w:rFonts w:ascii="Times New Roman" w:hAnsi="Times New Roman" w:cs="Times New Roman"/>
-          <w:sz w:val="36"/>
-          <w:szCs w:val="36"/>
+          <w:sz w:val="24"/>
+          <w:szCs w:val="24"/>
           <w:lang w:val="fr-CM"/>
         </w:rPr>
         <w:t>. Cependant</w:t>
@@ -277,8 +277,8 @@
       <w:r>
         <w:rPr>
           <w:rFonts w:ascii="Times New Roman" w:hAnsi="Times New Roman" w:cs="Times New Roman"/>
-          <w:sz w:val="36"/>
-          <w:szCs w:val="36"/>
+          <w:sz w:val="24"/>
+          <w:szCs w:val="24"/>
           <w:lang w:val="fr-CM"/>
         </w:rPr>
         <w:t xml:space="preserve"> </w:t>
@@ -286,8 +286,8 @@
       <w:r>
         <w:rPr>
           <w:rFonts w:ascii="Times New Roman" w:hAnsi="Times New Roman" w:cs="Times New Roman"/>
-          <w:sz w:val="36"/>
-          <w:szCs w:val="36"/>
+          <w:sz w:val="24"/>
+          <w:szCs w:val="24"/>
           <w:lang w:val="fr-CM"/>
         </w:rPr>
         <w:t xml:space="preserve">ces élections ont été longtemps effectués de manière </w:t>
@@ -295,8 +295,8 @@
       <w:r>
         <w:rPr>
           <w:rFonts w:ascii="Times New Roman" w:hAnsi="Times New Roman" w:cs="Times New Roman"/>
-          <w:sz w:val="36"/>
-          <w:szCs w:val="36"/>
+          <w:sz w:val="24"/>
+          <w:szCs w:val="24"/>
           <w:lang w:val="fr-CM"/>
         </w:rPr>
         <w:t>excusez-moi</w:t>
@@ -304,8 +304,8 @@
       <w:r>
         <w:rPr>
           <w:rFonts w:ascii="Times New Roman" w:hAnsi="Times New Roman" w:cs="Times New Roman"/>
-          <w:sz w:val="36"/>
-          <w:szCs w:val="36"/>
+          <w:sz w:val="24"/>
+          <w:szCs w:val="24"/>
           <w:lang w:val="fr-CM"/>
         </w:rPr>
         <w:t xml:space="preserve"> du terme « </w:t>
@@ -313,8 +313,8 @@
       <w:r>
         <w:rPr>
           <w:rFonts w:ascii="Times New Roman" w:hAnsi="Times New Roman" w:cs="Times New Roman"/>
-          <w:sz w:val="36"/>
-          <w:szCs w:val="36"/>
+          <w:sz w:val="24"/>
+          <w:szCs w:val="24"/>
           <w:lang w:val="fr-CM"/>
         </w:rPr>
         <w:t>archaïque</w:t>
@@ -322,8 +322,8 @@
       <w:r>
         <w:rPr>
           <w:rFonts w:ascii="Times New Roman" w:hAnsi="Times New Roman" w:cs="Times New Roman"/>
-          <w:sz w:val="36"/>
-          <w:szCs w:val="36"/>
+          <w:sz w:val="24"/>
+          <w:szCs w:val="24"/>
           <w:lang w:val="fr-CM"/>
         </w:rPr>
         <w:t xml:space="preserve"> » : fait sur papier, ne pouvant assurer l’unicité des votes et les résultats ne pouvaient se faire en temps réel. </w:t>
@@ -395,16 +395,16 @@
         </w:numPr>
         <w:rPr>
           <w:rFonts w:ascii="Times New Roman" w:hAnsi="Times New Roman" w:cs="Times New Roman"/>
-          <w:sz w:val="36"/>
-          <w:szCs w:val="36"/>
-          <w:lang w:val="fr-CM"/>
-        </w:rPr>
-      </w:pPr>
-      <w:r>
-        <w:rPr>
-          <w:rFonts w:ascii="Times New Roman" w:hAnsi="Times New Roman" w:cs="Times New Roman"/>
-          <w:sz w:val="36"/>
-          <w:szCs w:val="36"/>
+          <w:sz w:val="24"/>
+          <w:szCs w:val="24"/>
+          <w:lang w:val="fr-CM"/>
+        </w:rPr>
+      </w:pPr>
+      <w:r>
+        <w:rPr>
+          <w:rFonts w:ascii="Times New Roman" w:hAnsi="Times New Roman" w:cs="Times New Roman"/>
+          <w:sz w:val="24"/>
+          <w:szCs w:val="24"/>
           <w:lang w:val="fr-CM"/>
         </w:rPr>
         <w:t>D’assurer les élections du bureau de l’AES, des clubs et des responsables de class et de leur adjoint</w:t>
@@ -419,16 +419,16 @@
         </w:numPr>
         <w:rPr>
           <w:rFonts w:ascii="Times New Roman" w:hAnsi="Times New Roman" w:cs="Times New Roman"/>
-          <w:sz w:val="36"/>
-          <w:szCs w:val="36"/>
-          <w:lang w:val="fr-CM"/>
-        </w:rPr>
-      </w:pPr>
-      <w:r>
-        <w:rPr>
-          <w:rFonts w:ascii="Times New Roman" w:hAnsi="Times New Roman" w:cs="Times New Roman"/>
-          <w:sz w:val="36"/>
-          <w:szCs w:val="36"/>
+          <w:sz w:val="24"/>
+          <w:szCs w:val="24"/>
+          <w:lang w:val="fr-CM"/>
+        </w:rPr>
+      </w:pPr>
+      <w:r>
+        <w:rPr>
+          <w:rFonts w:ascii="Times New Roman" w:hAnsi="Times New Roman" w:cs="Times New Roman"/>
+          <w:sz w:val="24"/>
+          <w:szCs w:val="24"/>
           <w:lang w:val="fr-CM"/>
         </w:rPr>
         <w:t xml:space="preserve">Assurer la </w:t>
@@ -436,8 +436,8 @@
       <w:r>
         <w:rPr>
           <w:rFonts w:ascii="Times New Roman" w:hAnsi="Times New Roman" w:cs="Times New Roman"/>
-          <w:sz w:val="36"/>
-          <w:szCs w:val="36"/>
+          <w:sz w:val="24"/>
+          <w:szCs w:val="24"/>
           <w:lang w:val="fr-CM"/>
         </w:rPr>
         <w:t>transparence,</w:t>
@@ -445,8 +445,8 @@
       <w:r>
         <w:rPr>
           <w:rFonts w:ascii="Times New Roman" w:hAnsi="Times New Roman" w:cs="Times New Roman"/>
-          <w:sz w:val="36"/>
-          <w:szCs w:val="36"/>
+          <w:sz w:val="24"/>
+          <w:szCs w:val="24"/>
           <w:lang w:val="fr-CM"/>
         </w:rPr>
         <w:t xml:space="preserve"> la fiabilité et l’unicité des votes</w:t>
@@ -461,16 +461,16 @@
         </w:numPr>
         <w:rPr>
           <w:rFonts w:ascii="Times New Roman" w:hAnsi="Times New Roman" w:cs="Times New Roman"/>
-          <w:sz w:val="36"/>
-          <w:szCs w:val="36"/>
-          <w:lang w:val="fr-CM"/>
-        </w:rPr>
-      </w:pPr>
-      <w:r>
-        <w:rPr>
-          <w:rFonts w:ascii="Times New Roman" w:hAnsi="Times New Roman" w:cs="Times New Roman"/>
-          <w:sz w:val="36"/>
-          <w:szCs w:val="36"/>
+          <w:sz w:val="24"/>
+          <w:szCs w:val="24"/>
+          <w:lang w:val="fr-CM"/>
+        </w:rPr>
+      </w:pPr>
+      <w:r>
+        <w:rPr>
+          <w:rFonts w:ascii="Times New Roman" w:hAnsi="Times New Roman" w:cs="Times New Roman"/>
+          <w:sz w:val="24"/>
+          <w:szCs w:val="24"/>
           <w:lang w:val="fr-CM"/>
         </w:rPr>
         <w:t>Les votes en temps réels et la disponibilité des résultats juste à la fin des votes</w:t>
@@ -493,12 +493,20 @@
       <w:r>
         <w:rPr>
           <w:rFonts w:ascii="Times New Roman" w:hAnsi="Times New Roman" w:cs="Times New Roman"/>
-          <w:sz w:val="36"/>
-          <w:szCs w:val="36"/>
-          <w:lang w:val="fr-CM"/>
-        </w:rPr>
-        <w:lastRenderedPageBreak/>
-        <w:t>Génération de rapports de participation et de résultats.</w:t>
+          <w:sz w:val="24"/>
+          <w:szCs w:val="24"/>
+          <w:lang w:val="fr-CM"/>
+        </w:rPr>
+        <w:t>Génération de rapports de participation et de résultats</w:t>
+      </w:r>
+      <w:r>
+        <w:rPr>
+          <w:rFonts w:ascii="Times New Roman" w:hAnsi="Times New Roman" w:cs="Times New Roman"/>
+          <w:sz w:val="36"/>
+          <w:szCs w:val="36"/>
+          <w:lang w:val="fr-CM"/>
+        </w:rPr>
+        <w:t>.</w:t>
       </w:r>
     </w:p>
     <w:p>
@@ -553,47 +561,47 @@
         <w:pStyle w:val="Paragraphedeliste"/>
         <w:rPr>
           <w:rFonts w:ascii="Times New Roman" w:hAnsi="Times New Roman" w:cs="Times New Roman"/>
-          <w:sz w:val="36"/>
-          <w:szCs w:val="36"/>
-        </w:rPr>
-      </w:pPr>
-      <w:r>
-        <w:rPr>
-          <w:rFonts w:ascii="Times New Roman" w:hAnsi="Times New Roman" w:cs="Times New Roman"/>
-          <w:sz w:val="36"/>
-          <w:szCs w:val="36"/>
+          <w:sz w:val="24"/>
+          <w:szCs w:val="24"/>
+        </w:rPr>
+      </w:pPr>
+      <w:r>
+        <w:rPr>
+          <w:rFonts w:ascii="Times New Roman" w:hAnsi="Times New Roman" w:cs="Times New Roman"/>
+          <w:sz w:val="24"/>
+          <w:szCs w:val="24"/>
         </w:rPr>
         <w:t>Cette application met plusieurs éléments en exergue.</w:t>
       </w:r>
       <w:r>
         <w:rPr>
           <w:rFonts w:ascii="Times New Roman" w:hAnsi="Times New Roman" w:cs="Times New Roman"/>
-          <w:sz w:val="36"/>
-          <w:szCs w:val="36"/>
+          <w:sz w:val="24"/>
+          <w:szCs w:val="24"/>
         </w:rPr>
         <w:t xml:space="preserve"> </w:t>
       </w:r>
       <w:r>
         <w:rPr>
           <w:rFonts w:ascii="Times New Roman" w:hAnsi="Times New Roman" w:cs="Times New Roman"/>
-          <w:sz w:val="36"/>
-          <w:szCs w:val="36"/>
+          <w:sz w:val="24"/>
+          <w:szCs w:val="24"/>
         </w:rPr>
         <w:t>Cette application</w:t>
       </w:r>
       <w:r>
         <w:rPr>
           <w:rFonts w:ascii="Times New Roman" w:hAnsi="Times New Roman" w:cs="Times New Roman"/>
-          <w:sz w:val="36"/>
-          <w:szCs w:val="36"/>
+          <w:sz w:val="24"/>
+          <w:szCs w:val="24"/>
         </w:rPr>
         <w:t xml:space="preserve"> contient les onglets suivants</w:t>
       </w:r>
       <w:r>
         <w:rPr>
           <w:rFonts w:ascii="Times New Roman" w:hAnsi="Times New Roman" w:cs="Times New Roman"/>
-          <w:sz w:val="36"/>
-          <w:szCs w:val="36"/>
+          <w:sz w:val="24"/>
+          <w:szCs w:val="24"/>
         </w:rPr>
         <w:t> :</w:t>
       </w:r>
@@ -607,15 +615,15 @@
         </w:numPr>
         <w:rPr>
           <w:rFonts w:ascii="Times New Roman" w:hAnsi="Times New Roman" w:cs="Times New Roman"/>
-          <w:sz w:val="36"/>
-          <w:szCs w:val="36"/>
-        </w:rPr>
-      </w:pPr>
-      <w:r>
-        <w:rPr>
-          <w:rFonts w:ascii="Times New Roman" w:hAnsi="Times New Roman" w:cs="Times New Roman"/>
-          <w:sz w:val="36"/>
-          <w:szCs w:val="36"/>
+          <w:sz w:val="24"/>
+          <w:szCs w:val="24"/>
+        </w:rPr>
+      </w:pPr>
+      <w:r>
+        <w:rPr>
+          <w:rFonts w:ascii="Times New Roman" w:hAnsi="Times New Roman" w:cs="Times New Roman"/>
+          <w:sz w:val="24"/>
+          <w:szCs w:val="24"/>
         </w:rPr>
         <w:t xml:space="preserve"> Inscription</w:t>
       </w:r>
@@ -629,15 +637,15 @@
         </w:numPr>
         <w:rPr>
           <w:rFonts w:ascii="Times New Roman" w:hAnsi="Times New Roman" w:cs="Times New Roman"/>
-          <w:sz w:val="36"/>
-          <w:szCs w:val="36"/>
-        </w:rPr>
-      </w:pPr>
-      <w:r>
-        <w:rPr>
-          <w:rFonts w:ascii="Times New Roman" w:hAnsi="Times New Roman" w:cs="Times New Roman"/>
-          <w:sz w:val="36"/>
-          <w:szCs w:val="36"/>
+          <w:sz w:val="24"/>
+          <w:szCs w:val="24"/>
+        </w:rPr>
+      </w:pPr>
+      <w:r>
+        <w:rPr>
+          <w:rFonts w:ascii="Times New Roman" w:hAnsi="Times New Roman" w:cs="Times New Roman"/>
+          <w:sz w:val="24"/>
+          <w:szCs w:val="24"/>
         </w:rPr>
         <w:t>Connection</w:t>
       </w:r>
@@ -651,15 +659,15 @@
         </w:numPr>
         <w:rPr>
           <w:rFonts w:ascii="Times New Roman" w:hAnsi="Times New Roman" w:cs="Times New Roman"/>
-          <w:sz w:val="36"/>
-          <w:szCs w:val="36"/>
-        </w:rPr>
-      </w:pPr>
-      <w:r>
-        <w:rPr>
-          <w:rFonts w:ascii="Times New Roman" w:hAnsi="Times New Roman" w:cs="Times New Roman"/>
-          <w:sz w:val="36"/>
-          <w:szCs w:val="36"/>
+          <w:sz w:val="24"/>
+          <w:szCs w:val="24"/>
+        </w:rPr>
+      </w:pPr>
+      <w:r>
+        <w:rPr>
+          <w:rFonts w:ascii="Times New Roman" w:hAnsi="Times New Roman" w:cs="Times New Roman"/>
+          <w:sz w:val="24"/>
+          <w:szCs w:val="24"/>
         </w:rPr>
         <w:t>A propos</w:t>
       </w:r>
@@ -673,15 +681,15 @@
         </w:numPr>
         <w:rPr>
           <w:rFonts w:ascii="Times New Roman" w:hAnsi="Times New Roman" w:cs="Times New Roman"/>
-          <w:sz w:val="36"/>
-          <w:szCs w:val="36"/>
-        </w:rPr>
-      </w:pPr>
-      <w:r>
-        <w:rPr>
-          <w:rFonts w:ascii="Times New Roman" w:hAnsi="Times New Roman" w:cs="Times New Roman"/>
-          <w:sz w:val="36"/>
-          <w:szCs w:val="36"/>
+          <w:sz w:val="24"/>
+          <w:szCs w:val="24"/>
+        </w:rPr>
+      </w:pPr>
+      <w:r>
+        <w:rPr>
+          <w:rFonts w:ascii="Times New Roman" w:hAnsi="Times New Roman" w:cs="Times New Roman"/>
+          <w:sz w:val="24"/>
+          <w:szCs w:val="24"/>
         </w:rPr>
         <w:t>Accueil</w:t>
       </w:r>
@@ -695,15 +703,15 @@
         </w:numPr>
         <w:rPr>
           <w:rFonts w:ascii="Times New Roman" w:hAnsi="Times New Roman" w:cs="Times New Roman"/>
-          <w:sz w:val="36"/>
-          <w:szCs w:val="36"/>
-        </w:rPr>
-      </w:pPr>
-      <w:r>
-        <w:rPr>
-          <w:rFonts w:ascii="Times New Roman" w:hAnsi="Times New Roman" w:cs="Times New Roman"/>
-          <w:sz w:val="36"/>
-          <w:szCs w:val="36"/>
+          <w:sz w:val="24"/>
+          <w:szCs w:val="24"/>
+        </w:rPr>
+      </w:pPr>
+      <w:r>
+        <w:rPr>
+          <w:rFonts w:ascii="Times New Roman" w:hAnsi="Times New Roman" w:cs="Times New Roman"/>
+          <w:sz w:val="24"/>
+          <w:szCs w:val="24"/>
         </w:rPr>
         <w:t>Voir campagne</w:t>
       </w:r>
@@ -717,15 +725,15 @@
         </w:numPr>
         <w:rPr>
           <w:rFonts w:ascii="Times New Roman" w:hAnsi="Times New Roman" w:cs="Times New Roman"/>
-          <w:sz w:val="36"/>
-          <w:szCs w:val="36"/>
-        </w:rPr>
-      </w:pPr>
-      <w:r>
-        <w:rPr>
-          <w:rFonts w:ascii="Times New Roman" w:hAnsi="Times New Roman" w:cs="Times New Roman"/>
-          <w:sz w:val="36"/>
-          <w:szCs w:val="36"/>
+          <w:sz w:val="24"/>
+          <w:szCs w:val="24"/>
+        </w:rPr>
+      </w:pPr>
+      <w:r>
+        <w:rPr>
+          <w:rFonts w:ascii="Times New Roman" w:hAnsi="Times New Roman" w:cs="Times New Roman"/>
+          <w:sz w:val="24"/>
+          <w:szCs w:val="24"/>
         </w:rPr>
         <w:t>Candidature</w:t>
       </w:r>
@@ -739,15 +747,15 @@
         </w:numPr>
         <w:rPr>
           <w:rFonts w:ascii="Times New Roman" w:hAnsi="Times New Roman" w:cs="Times New Roman"/>
-          <w:sz w:val="36"/>
-          <w:szCs w:val="36"/>
-        </w:rPr>
-      </w:pPr>
-      <w:r>
-        <w:rPr>
-          <w:rFonts w:ascii="Times New Roman" w:hAnsi="Times New Roman" w:cs="Times New Roman"/>
-          <w:sz w:val="36"/>
-          <w:szCs w:val="36"/>
+          <w:sz w:val="24"/>
+          <w:szCs w:val="24"/>
+        </w:rPr>
+      </w:pPr>
+      <w:r>
+        <w:rPr>
+          <w:rFonts w:ascii="Times New Roman" w:hAnsi="Times New Roman" w:cs="Times New Roman"/>
+          <w:sz w:val="24"/>
+          <w:szCs w:val="24"/>
         </w:rPr>
         <w:t>Voter</w:t>
       </w:r>
@@ -761,23 +769,23 @@
         </w:numPr>
         <w:rPr>
           <w:rFonts w:ascii="Times New Roman" w:hAnsi="Times New Roman" w:cs="Times New Roman"/>
-          <w:sz w:val="36"/>
-          <w:szCs w:val="36"/>
-        </w:rPr>
-      </w:pPr>
-      <w:r>
-        <w:rPr>
-          <w:rFonts w:ascii="Times New Roman" w:hAnsi="Times New Roman" w:cs="Times New Roman"/>
-          <w:sz w:val="36"/>
-          <w:szCs w:val="36"/>
+          <w:sz w:val="24"/>
+          <w:szCs w:val="24"/>
+        </w:rPr>
+      </w:pPr>
+      <w:r>
+        <w:rPr>
+          <w:rFonts w:ascii="Times New Roman" w:hAnsi="Times New Roman" w:cs="Times New Roman"/>
+          <w:sz w:val="24"/>
+          <w:szCs w:val="24"/>
         </w:rPr>
         <w:t xml:space="preserve"> </w:t>
       </w:r>
       <w:r>
         <w:rPr>
           <w:rFonts w:ascii="Times New Roman" w:hAnsi="Times New Roman" w:cs="Times New Roman"/>
-          <w:sz w:val="36"/>
-          <w:szCs w:val="36"/>
+          <w:sz w:val="24"/>
+          <w:szCs w:val="24"/>
         </w:rPr>
         <w:t>Statistiques et résultats</w:t>
       </w:r>
@@ -791,25 +799,48 @@
         </w:numPr>
         <w:rPr>
           <w:rFonts w:ascii="Times New Roman" w:hAnsi="Times New Roman" w:cs="Times New Roman"/>
-          <w:sz w:val="36"/>
-          <w:szCs w:val="36"/>
-        </w:rPr>
-      </w:pPr>
-      <w:r>
-        <w:rPr>
-          <w:rFonts w:ascii="Times New Roman" w:hAnsi="Times New Roman" w:cs="Times New Roman"/>
-          <w:sz w:val="36"/>
-          <w:szCs w:val="36"/>
+          <w:sz w:val="24"/>
+          <w:szCs w:val="24"/>
+        </w:rPr>
+      </w:pPr>
+      <w:r>
+        <w:rPr>
+          <w:rFonts w:ascii="Times New Roman" w:hAnsi="Times New Roman" w:cs="Times New Roman"/>
+          <w:sz w:val="24"/>
+          <w:szCs w:val="24"/>
         </w:rPr>
         <w:t>P</w:t>
       </w:r>
       <w:r>
         <w:rPr>
           <w:rFonts w:ascii="Times New Roman" w:hAnsi="Times New Roman" w:cs="Times New Roman"/>
-          <w:sz w:val="36"/>
-          <w:szCs w:val="36"/>
+          <w:sz w:val="24"/>
+          <w:szCs w:val="24"/>
         </w:rPr>
         <w:t>rofil</w:t>
+      </w:r>
+    </w:p>
+    <w:p>
+      <w:pPr>
+        <w:pStyle w:val="Paragraphedeliste"/>
+        <w:numPr>
+          <w:ilvl w:val="0"/>
+          <w:numId w:val="3"/>
+        </w:numPr>
+        <w:rPr>
+          <w:rFonts w:ascii="Times New Roman" w:hAnsi="Times New Roman" w:cs="Times New Roman"/>
+          <w:sz w:val="24"/>
+          <w:szCs w:val="24"/>
+        </w:rPr>
+      </w:pPr>
+      <w:r>
+        <w:rPr>
+          <w:rFonts w:ascii="Times New Roman" w:hAnsi="Times New Roman" w:cs="Times New Roman"/>
+          <w:sz w:val="24"/>
+          <w:szCs w:val="24"/>
+        </w:rPr>
+        <w:lastRenderedPageBreak/>
+        <w:t>Admin</w:t>
       </w:r>
     </w:p>
     <w:p>
@@ -849,95 +880,95 @@
       <w:pPr>
         <w:rPr>
           <w:rFonts w:ascii="Times New Roman" w:hAnsi="Times New Roman" w:cs="Times New Roman"/>
-          <w:sz w:val="36"/>
-          <w:szCs w:val="36"/>
-        </w:rPr>
-      </w:pPr>
-      <w:r>
-        <w:rPr>
-          <w:rFonts w:ascii="Times New Roman" w:hAnsi="Times New Roman" w:cs="Times New Roman"/>
-          <w:sz w:val="36"/>
-          <w:szCs w:val="36"/>
+          <w:sz w:val="24"/>
+          <w:szCs w:val="24"/>
+        </w:rPr>
+      </w:pPr>
+      <w:r>
+        <w:rPr>
+          <w:rFonts w:ascii="Times New Roman" w:hAnsi="Times New Roman" w:cs="Times New Roman"/>
+          <w:sz w:val="24"/>
+          <w:szCs w:val="24"/>
         </w:rPr>
         <w:t xml:space="preserve">Après avoir eu le lien chaque étudiant de l’école s’inscrit sur l’application afin d’être enregistrer dans la base de </w:t>
       </w:r>
       <w:r>
         <w:rPr>
           <w:rFonts w:ascii="Times New Roman" w:hAnsi="Times New Roman" w:cs="Times New Roman"/>
-          <w:sz w:val="36"/>
-          <w:szCs w:val="36"/>
+          <w:sz w:val="24"/>
+          <w:szCs w:val="24"/>
         </w:rPr>
         <w:t>données</w:t>
       </w:r>
       <w:r>
         <w:rPr>
           <w:rFonts w:ascii="Times New Roman" w:hAnsi="Times New Roman" w:cs="Times New Roman"/>
-          <w:sz w:val="36"/>
-          <w:szCs w:val="36"/>
+          <w:sz w:val="24"/>
+          <w:szCs w:val="24"/>
         </w:rPr>
         <w:t xml:space="preserve"> en remplissant son nom, </w:t>
       </w:r>
       <w:r>
         <w:rPr>
           <w:rFonts w:ascii="Times New Roman" w:hAnsi="Times New Roman" w:cs="Times New Roman"/>
-          <w:sz w:val="36"/>
-          <w:szCs w:val="36"/>
+          <w:sz w:val="24"/>
+          <w:szCs w:val="24"/>
         </w:rPr>
         <w:t>prénom</w:t>
       </w:r>
       <w:r>
         <w:rPr>
           <w:rFonts w:ascii="Times New Roman" w:hAnsi="Times New Roman" w:cs="Times New Roman"/>
-          <w:sz w:val="36"/>
-          <w:szCs w:val="36"/>
+          <w:sz w:val="24"/>
+          <w:szCs w:val="24"/>
         </w:rPr>
         <w:t xml:space="preserve">, </w:t>
       </w:r>
       <w:r>
         <w:rPr>
           <w:rFonts w:ascii="Times New Roman" w:hAnsi="Times New Roman" w:cs="Times New Roman"/>
-          <w:sz w:val="36"/>
-          <w:szCs w:val="36"/>
+          <w:sz w:val="24"/>
+          <w:szCs w:val="24"/>
         </w:rPr>
         <w:t>email (</w:t>
       </w:r>
       <w:r>
         <w:rPr>
           <w:rFonts w:ascii="Times New Roman" w:hAnsi="Times New Roman" w:cs="Times New Roman"/>
-          <w:sz w:val="36"/>
-          <w:szCs w:val="36"/>
+          <w:sz w:val="24"/>
+          <w:szCs w:val="24"/>
         </w:rPr>
         <w:t xml:space="preserve">qui constituera l’identifiant unique de l’étudiant) un mot de </w:t>
       </w:r>
       <w:r>
         <w:rPr>
           <w:rFonts w:ascii="Times New Roman" w:hAnsi="Times New Roman" w:cs="Times New Roman"/>
-          <w:sz w:val="36"/>
-          <w:szCs w:val="36"/>
+          <w:sz w:val="24"/>
+          <w:szCs w:val="24"/>
         </w:rPr>
         <w:t>passe et</w:t>
       </w:r>
       <w:r>
         <w:rPr>
           <w:rFonts w:ascii="Times New Roman" w:hAnsi="Times New Roman" w:cs="Times New Roman"/>
-          <w:sz w:val="36"/>
-          <w:szCs w:val="36"/>
+          <w:sz w:val="24"/>
+          <w:szCs w:val="24"/>
         </w:rPr>
         <w:t xml:space="preserve"> son </w:t>
       </w:r>
       <w:r>
         <w:rPr>
           <w:rFonts w:ascii="Times New Roman" w:hAnsi="Times New Roman" w:cs="Times New Roman"/>
-          <w:sz w:val="36"/>
-          <w:szCs w:val="36"/>
+          <w:sz w:val="24"/>
+          <w:szCs w:val="24"/>
         </w:rPr>
         <w:t>user Name</w:t>
       </w:r>
       <w:r>
         <w:rPr>
           <w:rFonts w:ascii="Times New Roman" w:hAnsi="Times New Roman" w:cs="Times New Roman"/>
-          <w:sz w:val="36"/>
-          <w:szCs w:val="36"/>
+          <w:sz w:val="24"/>
+          <w:szCs w:val="24"/>
         </w:rPr>
         <w:t xml:space="preserve"> unique</w:t>
       </w:r>
@@ -968,127 +999,127 @@
       <w:pPr>
         <w:rPr>
           <w:rFonts w:ascii="Times New Roman" w:hAnsi="Times New Roman" w:cs="Times New Roman"/>
-          <w:sz w:val="36"/>
-          <w:szCs w:val="36"/>
-        </w:rPr>
-      </w:pPr>
-      <w:r>
-        <w:rPr>
-          <w:rFonts w:ascii="Times New Roman" w:hAnsi="Times New Roman" w:cs="Times New Roman"/>
-          <w:sz w:val="36"/>
-          <w:szCs w:val="36"/>
+          <w:sz w:val="24"/>
+          <w:szCs w:val="24"/>
+        </w:rPr>
+      </w:pPr>
+      <w:r>
+        <w:rPr>
+          <w:rFonts w:ascii="Times New Roman" w:hAnsi="Times New Roman" w:cs="Times New Roman"/>
+          <w:sz w:val="24"/>
+          <w:szCs w:val="24"/>
         </w:rPr>
         <w:t xml:space="preserve">Après inscription chaque </w:t>
       </w:r>
       <w:r>
         <w:rPr>
           <w:rFonts w:ascii="Times New Roman" w:hAnsi="Times New Roman" w:cs="Times New Roman"/>
-          <w:sz w:val="36"/>
-          <w:szCs w:val="36"/>
+          <w:sz w:val="24"/>
+          <w:szCs w:val="24"/>
         </w:rPr>
         <w:t>é</w:t>
       </w:r>
       <w:r>
         <w:rPr>
           <w:rFonts w:ascii="Times New Roman" w:hAnsi="Times New Roman" w:cs="Times New Roman"/>
-          <w:sz w:val="36"/>
-          <w:szCs w:val="36"/>
+          <w:sz w:val="24"/>
+          <w:szCs w:val="24"/>
         </w:rPr>
         <w:t>lève devra se connecter pour avoir accès au</w:t>
       </w:r>
       <w:r>
         <w:rPr>
           <w:rFonts w:ascii="Times New Roman" w:hAnsi="Times New Roman" w:cs="Times New Roman"/>
-          <w:sz w:val="36"/>
-          <w:szCs w:val="36"/>
+          <w:sz w:val="24"/>
+          <w:szCs w:val="24"/>
         </w:rPr>
         <w:t>x</w:t>
       </w:r>
       <w:r>
         <w:rPr>
           <w:rFonts w:ascii="Times New Roman" w:hAnsi="Times New Roman" w:cs="Times New Roman"/>
-          <w:sz w:val="36"/>
-          <w:szCs w:val="36"/>
+          <w:sz w:val="24"/>
+          <w:szCs w:val="24"/>
         </w:rPr>
         <w:t xml:space="preserve"> di</w:t>
       </w:r>
       <w:r>
         <w:rPr>
           <w:rFonts w:ascii="Times New Roman" w:hAnsi="Times New Roman" w:cs="Times New Roman"/>
-          <w:sz w:val="36"/>
-          <w:szCs w:val="36"/>
+          <w:sz w:val="24"/>
+          <w:szCs w:val="24"/>
         </w:rPr>
         <w:t>f</w:t>
       </w:r>
       <w:r>
         <w:rPr>
           <w:rFonts w:ascii="Times New Roman" w:hAnsi="Times New Roman" w:cs="Times New Roman"/>
-          <w:sz w:val="36"/>
-          <w:szCs w:val="36"/>
+          <w:sz w:val="24"/>
+          <w:szCs w:val="24"/>
         </w:rPr>
         <w:t>f</w:t>
       </w:r>
       <w:r>
         <w:rPr>
           <w:rFonts w:ascii="Times New Roman" w:hAnsi="Times New Roman" w:cs="Times New Roman"/>
-          <w:sz w:val="36"/>
-          <w:szCs w:val="36"/>
+          <w:sz w:val="24"/>
+          <w:szCs w:val="24"/>
         </w:rPr>
         <w:t>é</w:t>
       </w:r>
       <w:r>
         <w:rPr>
           <w:rFonts w:ascii="Times New Roman" w:hAnsi="Times New Roman" w:cs="Times New Roman"/>
-          <w:sz w:val="36"/>
-          <w:szCs w:val="36"/>
+          <w:sz w:val="24"/>
+          <w:szCs w:val="24"/>
         </w:rPr>
         <w:t>rentes fonction</w:t>
       </w:r>
       <w:r>
         <w:rPr>
           <w:rFonts w:ascii="Times New Roman" w:hAnsi="Times New Roman" w:cs="Times New Roman"/>
-          <w:sz w:val="36"/>
-          <w:szCs w:val="36"/>
+          <w:sz w:val="24"/>
+          <w:szCs w:val="24"/>
         </w:rPr>
         <w:t>n</w:t>
       </w:r>
       <w:r>
         <w:rPr>
           <w:rFonts w:ascii="Times New Roman" w:hAnsi="Times New Roman" w:cs="Times New Roman"/>
-          <w:sz w:val="36"/>
-          <w:szCs w:val="36"/>
+          <w:sz w:val="24"/>
+          <w:szCs w:val="24"/>
         </w:rPr>
         <w:t>alité</w:t>
       </w:r>
       <w:r>
         <w:rPr>
           <w:rFonts w:ascii="Times New Roman" w:hAnsi="Times New Roman" w:cs="Times New Roman"/>
-          <w:sz w:val="36"/>
-          <w:szCs w:val="36"/>
+          <w:sz w:val="24"/>
+          <w:szCs w:val="24"/>
         </w:rPr>
         <w:t>s</w:t>
       </w:r>
       <w:r>
         <w:rPr>
           <w:rFonts w:ascii="Times New Roman" w:hAnsi="Times New Roman" w:cs="Times New Roman"/>
-          <w:sz w:val="36"/>
-          <w:szCs w:val="36"/>
+          <w:sz w:val="24"/>
+          <w:szCs w:val="24"/>
         </w:rPr>
         <w:t xml:space="preserve">. Ceci après un clic donne accès à un formulaire où l’élève devra remplir son </w:t>
       </w:r>
       <w:r>
         <w:rPr>
           <w:rFonts w:ascii="Times New Roman" w:hAnsi="Times New Roman" w:cs="Times New Roman"/>
-          <w:sz w:val="36"/>
-          <w:szCs w:val="36"/>
+          <w:sz w:val="24"/>
+          <w:szCs w:val="24"/>
         </w:rPr>
         <w:t>user Name</w:t>
       </w:r>
       <w:r>
         <w:rPr>
           <w:rFonts w:ascii="Times New Roman" w:hAnsi="Times New Roman" w:cs="Times New Roman"/>
-          <w:sz w:val="36"/>
-          <w:szCs w:val="36"/>
+          <w:sz w:val="24"/>
+          <w:szCs w:val="24"/>
         </w:rPr>
         <w:t xml:space="preserve"> et le mot de passe avec l a possibilité de retour ou de modifier le mot de passe.</w:t>
       </w:r>
@@ -1112,7 +1143,6 @@
           <w:sz w:val="36"/>
           <w:szCs w:val="36"/>
         </w:rPr>
-        <w:lastRenderedPageBreak/>
         <w:t>A propos</w:t>
       </w:r>
     </w:p>
@@ -1120,63 +1150,63 @@
       <w:pPr>
         <w:rPr>
           <w:rFonts w:ascii="Times New Roman" w:hAnsi="Times New Roman" w:cs="Times New Roman"/>
-          <w:sz w:val="36"/>
-          <w:szCs w:val="36"/>
-        </w:rPr>
-      </w:pPr>
-      <w:r>
-        <w:rPr>
-          <w:rFonts w:ascii="Times New Roman" w:hAnsi="Times New Roman" w:cs="Times New Roman"/>
-          <w:sz w:val="36"/>
-          <w:szCs w:val="36"/>
+          <w:sz w:val="24"/>
+          <w:szCs w:val="24"/>
+        </w:rPr>
+      </w:pPr>
+      <w:r>
+        <w:rPr>
+          <w:rFonts w:ascii="Times New Roman" w:hAnsi="Times New Roman" w:cs="Times New Roman"/>
+          <w:sz w:val="24"/>
+          <w:szCs w:val="24"/>
         </w:rPr>
         <w:t>Sur cet onglet nous notons une note explicative du contexte de l’importance de l’</w:t>
       </w:r>
       <w:r>
         <w:rPr>
           <w:rFonts w:ascii="Times New Roman" w:hAnsi="Times New Roman" w:cs="Times New Roman"/>
-          <w:sz w:val="36"/>
-          <w:szCs w:val="36"/>
+          <w:sz w:val="24"/>
+          <w:szCs w:val="24"/>
         </w:rPr>
         <w:t>application. Tout</w:t>
       </w:r>
       <w:r>
         <w:rPr>
           <w:rFonts w:ascii="Times New Roman" w:hAnsi="Times New Roman" w:cs="Times New Roman"/>
-          <w:sz w:val="36"/>
-          <w:szCs w:val="36"/>
+          <w:sz w:val="24"/>
+          <w:szCs w:val="24"/>
         </w:rPr>
         <w:t xml:space="preserve"> en bas il y a un bouton tout en bas pour </w:t>
       </w:r>
       <w:r>
         <w:rPr>
           <w:rFonts w:ascii="Times New Roman" w:hAnsi="Times New Roman" w:cs="Times New Roman"/>
-          <w:sz w:val="36"/>
-          <w:szCs w:val="36"/>
+          <w:sz w:val="24"/>
+          <w:szCs w:val="24"/>
         </w:rPr>
         <w:t>télécharger</w:t>
       </w:r>
       <w:r>
         <w:rPr>
           <w:rFonts w:ascii="Times New Roman" w:hAnsi="Times New Roman" w:cs="Times New Roman"/>
-          <w:sz w:val="36"/>
-          <w:szCs w:val="36"/>
+          <w:sz w:val="24"/>
+          <w:szCs w:val="24"/>
         </w:rPr>
         <w:t xml:space="preserve"> </w:t>
       </w:r>
       <w:r>
         <w:rPr>
           <w:rFonts w:ascii="Times New Roman" w:hAnsi="Times New Roman" w:cs="Times New Roman"/>
-          <w:sz w:val="36"/>
-          <w:szCs w:val="36"/>
+          <w:sz w:val="24"/>
+          <w:szCs w:val="24"/>
         </w:rPr>
         <w:t>les informations relatives</w:t>
       </w:r>
       <w:r>
         <w:rPr>
           <w:rFonts w:ascii="Times New Roman" w:hAnsi="Times New Roman" w:cs="Times New Roman"/>
-          <w:sz w:val="36"/>
-          <w:szCs w:val="36"/>
+          <w:sz w:val="24"/>
+          <w:szCs w:val="24"/>
         </w:rPr>
         <w:t xml:space="preserve"> aux différents postes et à l’organisation de l’AES</w:t>
       </w:r>
@@ -1205,34 +1235,33 @@
     </w:p>
     <w:p>
       <w:pPr>
-        <w:ind w:left="1080"/>
-        <w:rPr>
-          <w:rFonts w:ascii="Times New Roman" w:hAnsi="Times New Roman" w:cs="Times New Roman"/>
-          <w:sz w:val="36"/>
-          <w:szCs w:val="36"/>
-        </w:rPr>
-      </w:pPr>
-      <w:r>
-        <w:rPr>
-          <w:rFonts w:ascii="Times New Roman" w:hAnsi="Times New Roman" w:cs="Times New Roman"/>
-          <w:sz w:val="36"/>
-          <w:szCs w:val="36"/>
+        <w:rPr>
+          <w:rFonts w:ascii="Times New Roman" w:hAnsi="Times New Roman" w:cs="Times New Roman"/>
+          <w:sz w:val="24"/>
+          <w:szCs w:val="24"/>
+        </w:rPr>
+      </w:pPr>
+      <w:r>
+        <w:rPr>
+          <w:rFonts w:ascii="Times New Roman" w:hAnsi="Times New Roman" w:cs="Times New Roman"/>
+          <w:sz w:val="24"/>
+          <w:szCs w:val="24"/>
         </w:rPr>
         <w:t xml:space="preserve">Sur cette page ressort </w:t>
       </w:r>
       <w:r>
         <w:rPr>
           <w:rFonts w:ascii="Times New Roman" w:hAnsi="Times New Roman" w:cs="Times New Roman"/>
-          <w:sz w:val="36"/>
-          <w:szCs w:val="36"/>
+          <w:sz w:val="24"/>
+          <w:szCs w:val="24"/>
         </w:rPr>
         <w:t>quelques informations importantes</w:t>
       </w:r>
       <w:r>
         <w:rPr>
           <w:rFonts w:ascii="Times New Roman" w:hAnsi="Times New Roman" w:cs="Times New Roman"/>
-          <w:sz w:val="36"/>
-          <w:szCs w:val="36"/>
+          <w:sz w:val="24"/>
+          <w:szCs w:val="24"/>
         </w:rPr>
         <w:t xml:space="preserve"> et montre l’importance de l’application</w:t>
       </w:r>
@@ -1263,47 +1292,47 @@
       <w:pPr>
         <w:rPr>
           <w:rFonts w:ascii="Times New Roman" w:hAnsi="Times New Roman" w:cs="Times New Roman"/>
-          <w:sz w:val="36"/>
-          <w:szCs w:val="36"/>
-        </w:rPr>
-      </w:pPr>
-      <w:r>
-        <w:rPr>
-          <w:rFonts w:ascii="Times New Roman" w:hAnsi="Times New Roman" w:cs="Times New Roman"/>
-          <w:sz w:val="36"/>
-          <w:szCs w:val="36"/>
+          <w:sz w:val="24"/>
+          <w:szCs w:val="24"/>
+        </w:rPr>
+      </w:pPr>
+      <w:r>
+        <w:rPr>
+          <w:rFonts w:ascii="Times New Roman" w:hAnsi="Times New Roman" w:cs="Times New Roman"/>
+          <w:sz w:val="24"/>
+          <w:szCs w:val="24"/>
         </w:rPr>
         <w:t xml:space="preserve">Sur cet onglet est </w:t>
       </w:r>
       <w:r>
         <w:rPr>
           <w:rFonts w:ascii="Times New Roman" w:hAnsi="Times New Roman" w:cs="Times New Roman"/>
-          <w:sz w:val="36"/>
-          <w:szCs w:val="36"/>
+          <w:sz w:val="24"/>
+          <w:szCs w:val="24"/>
         </w:rPr>
         <w:t>répertorié</w:t>
       </w:r>
       <w:r>
         <w:rPr>
           <w:rFonts w:ascii="Times New Roman" w:hAnsi="Times New Roman" w:cs="Times New Roman"/>
-          <w:sz w:val="36"/>
-          <w:szCs w:val="36"/>
+          <w:sz w:val="24"/>
+          <w:szCs w:val="24"/>
         </w:rPr>
         <w:t xml:space="preserve"> </w:t>
       </w:r>
       <w:r>
         <w:rPr>
           <w:rFonts w:ascii="Times New Roman" w:hAnsi="Times New Roman" w:cs="Times New Roman"/>
-          <w:sz w:val="36"/>
-          <w:szCs w:val="36"/>
+          <w:sz w:val="24"/>
+          <w:szCs w:val="24"/>
         </w:rPr>
         <w:t>toutes les candidatures déposées</w:t>
       </w:r>
       <w:r>
         <w:rPr>
           <w:rFonts w:ascii="Times New Roman" w:hAnsi="Times New Roman" w:cs="Times New Roman"/>
-          <w:sz w:val="36"/>
-          <w:szCs w:val="36"/>
+          <w:sz w:val="24"/>
+          <w:szCs w:val="24"/>
         </w:rPr>
         <w:t xml:space="preserve"> en fonction de l’élection avec un filtre élection. Avec toutes les informations renseignées lors des inscriptions des candidatures</w:t>
       </w:r>
@@ -1334,71 +1363,71 @@
       <w:pPr>
         <w:rPr>
           <w:rFonts w:ascii="Times New Roman" w:hAnsi="Times New Roman" w:cs="Times New Roman"/>
-          <w:sz w:val="36"/>
-          <w:szCs w:val="36"/>
-        </w:rPr>
-      </w:pPr>
-      <w:r>
-        <w:rPr>
-          <w:rFonts w:ascii="Times New Roman" w:hAnsi="Times New Roman" w:cs="Times New Roman"/>
-          <w:sz w:val="36"/>
-          <w:szCs w:val="36"/>
+          <w:sz w:val="24"/>
+          <w:szCs w:val="24"/>
+        </w:rPr>
+      </w:pPr>
+      <w:r>
+        <w:rPr>
+          <w:rFonts w:ascii="Times New Roman" w:hAnsi="Times New Roman" w:cs="Times New Roman"/>
+          <w:sz w:val="24"/>
+          <w:szCs w:val="24"/>
         </w:rPr>
         <w:t>Qui ouvre candidater et les candidatures. L’onglet candidater perme</w:t>
       </w:r>
       <w:r>
         <w:rPr>
           <w:rFonts w:ascii="Times New Roman" w:hAnsi="Times New Roman" w:cs="Times New Roman"/>
-          <w:sz w:val="36"/>
-          <w:szCs w:val="36"/>
+          <w:sz w:val="24"/>
+          <w:szCs w:val="24"/>
         </w:rPr>
         <w:t>t</w:t>
       </w:r>
       <w:r>
         <w:rPr>
           <w:rFonts w:ascii="Times New Roman" w:hAnsi="Times New Roman" w:cs="Times New Roman"/>
-          <w:sz w:val="36"/>
-          <w:szCs w:val="36"/>
+          <w:sz w:val="24"/>
+          <w:szCs w:val="24"/>
         </w:rPr>
         <w:t xml:space="preserve"> de donner un formulaire où les informations</w:t>
       </w:r>
       <w:r>
         <w:rPr>
           <w:rFonts w:ascii="Times New Roman" w:hAnsi="Times New Roman" w:cs="Times New Roman"/>
-          <w:sz w:val="36"/>
-          <w:szCs w:val="36"/>
+          <w:sz w:val="24"/>
+          <w:szCs w:val="24"/>
         </w:rPr>
         <w:t xml:space="preserve"> tels que le nom, </w:t>
       </w:r>
       <w:r>
         <w:rPr>
           <w:rFonts w:ascii="Times New Roman" w:hAnsi="Times New Roman" w:cs="Times New Roman"/>
-          <w:sz w:val="36"/>
-          <w:szCs w:val="36"/>
+          <w:sz w:val="24"/>
+          <w:szCs w:val="24"/>
         </w:rPr>
         <w:t>prénom</w:t>
       </w:r>
       <w:r>
         <w:rPr>
           <w:rFonts w:ascii="Times New Roman" w:hAnsi="Times New Roman" w:cs="Times New Roman"/>
-          <w:sz w:val="36"/>
-          <w:szCs w:val="36"/>
+          <w:sz w:val="24"/>
+          <w:szCs w:val="24"/>
         </w:rPr>
         <w:t xml:space="preserve">, </w:t>
       </w:r>
       <w:r>
         <w:rPr>
           <w:rFonts w:ascii="Times New Roman" w:hAnsi="Times New Roman" w:cs="Times New Roman"/>
-          <w:sz w:val="36"/>
-          <w:szCs w:val="36"/>
+          <w:sz w:val="24"/>
+          <w:szCs w:val="24"/>
         </w:rPr>
         <w:t>classe,</w:t>
       </w:r>
       <w:r>
         <w:rPr>
           <w:rFonts w:ascii="Times New Roman" w:hAnsi="Times New Roman" w:cs="Times New Roman"/>
-          <w:sz w:val="36"/>
-          <w:szCs w:val="36"/>
+          <w:sz w:val="24"/>
+          <w:szCs w:val="24"/>
         </w:rPr>
         <w:t xml:space="preserve"> poste, programme électorale, photo de profil. </w:t>
       </w:r>
@@ -1407,34 +1436,26 @@
           <w:rFonts w:ascii="Times New Roman" w:hAnsi="Times New Roman" w:cs="Times New Roman"/>
           <w:b/>
           <w:bCs/>
-          <w:sz w:val="36"/>
-          <w:szCs w:val="36"/>
+          <w:sz w:val="24"/>
+          <w:szCs w:val="24"/>
         </w:rPr>
         <w:t xml:space="preserve">Mes candidatures </w:t>
       </w:r>
       <w:r>
         <w:rPr>
           <w:rFonts w:ascii="Times New Roman" w:hAnsi="Times New Roman" w:cs="Times New Roman"/>
-          <w:sz w:val="36"/>
-          <w:szCs w:val="36"/>
+          <w:sz w:val="24"/>
+          <w:szCs w:val="24"/>
         </w:rPr>
         <w:t>permettent</w:t>
       </w:r>
       <w:r>
         <w:rPr>
           <w:rFonts w:ascii="Times New Roman" w:hAnsi="Times New Roman" w:cs="Times New Roman"/>
-          <w:sz w:val="36"/>
-          <w:szCs w:val="36"/>
-        </w:rPr>
-        <w:t xml:space="preserve"> de voir les différentes candidatures déposées en fonction de l’élection</w:t>
-      </w:r>
-      <w:r>
-        <w:rPr>
-          <w:rFonts w:ascii="Times New Roman" w:hAnsi="Times New Roman" w:cs="Times New Roman"/>
-          <w:sz w:val="36"/>
-          <w:szCs w:val="36"/>
-        </w:rPr>
-        <w:t>.</w:t>
+          <w:sz w:val="24"/>
+          <w:szCs w:val="24"/>
+        </w:rPr>
+        <w:t xml:space="preserve"> de voir les différentes candidatures déposées en fonction de l’élection.</w:t>
       </w:r>
     </w:p>
     <w:p>
@@ -1463,55 +1484,55 @@
       <w:pPr>
         <w:rPr>
           <w:rFonts w:ascii="Times New Roman" w:hAnsi="Times New Roman" w:cs="Times New Roman"/>
-          <w:sz w:val="36"/>
-          <w:szCs w:val="36"/>
-        </w:rPr>
-      </w:pPr>
-      <w:r>
-        <w:rPr>
-          <w:rFonts w:ascii="Times New Roman" w:hAnsi="Times New Roman" w:cs="Times New Roman"/>
-          <w:sz w:val="36"/>
-          <w:szCs w:val="36"/>
+          <w:sz w:val="24"/>
+          <w:szCs w:val="24"/>
+        </w:rPr>
+      </w:pPr>
+      <w:r>
+        <w:rPr>
+          <w:rFonts w:ascii="Times New Roman" w:hAnsi="Times New Roman" w:cs="Times New Roman"/>
+          <w:sz w:val="24"/>
+          <w:szCs w:val="24"/>
         </w:rPr>
         <w:t xml:space="preserve">Après avoir filtré les le type d’élection voulu, les différents postes et les </w:t>
       </w:r>
       <w:r>
         <w:rPr>
           <w:rFonts w:ascii="Times New Roman" w:hAnsi="Times New Roman" w:cs="Times New Roman"/>
-          <w:sz w:val="36"/>
-          <w:szCs w:val="36"/>
+          <w:sz w:val="24"/>
+          <w:szCs w:val="24"/>
         </w:rPr>
         <w:t>candidats</w:t>
       </w:r>
       <w:r>
         <w:rPr>
           <w:rFonts w:ascii="Times New Roman" w:hAnsi="Times New Roman" w:cs="Times New Roman"/>
-          <w:sz w:val="36"/>
-          <w:szCs w:val="36"/>
+          <w:sz w:val="24"/>
+          <w:szCs w:val="24"/>
         </w:rPr>
         <w:t xml:space="preserve"> pour </w:t>
       </w:r>
       <w:r>
         <w:rPr>
           <w:rFonts w:ascii="Times New Roman" w:hAnsi="Times New Roman" w:cs="Times New Roman"/>
-          <w:sz w:val="36"/>
-          <w:szCs w:val="36"/>
+          <w:sz w:val="24"/>
+          <w:szCs w:val="24"/>
         </w:rPr>
         <w:t>chaque</w:t>
       </w:r>
       <w:r>
         <w:rPr>
           <w:rFonts w:ascii="Times New Roman" w:hAnsi="Times New Roman" w:cs="Times New Roman"/>
-          <w:sz w:val="36"/>
-          <w:szCs w:val="36"/>
+          <w:sz w:val="24"/>
+          <w:szCs w:val="24"/>
         </w:rPr>
         <w:t xml:space="preserve"> poste sont affichés avec la possibilité de ne </w:t>
       </w:r>
       <w:r>
         <w:rPr>
           <w:rFonts w:ascii="Times New Roman" w:hAnsi="Times New Roman" w:cs="Times New Roman"/>
-          <w:sz w:val="36"/>
-          <w:szCs w:val="36"/>
+          <w:sz w:val="24"/>
+          <w:szCs w:val="24"/>
         </w:rPr>
         <w:t xml:space="preserve">voter </w:t>
       </w:r>
@@ -1520,8 +1541,8 @@
           <w:rFonts w:ascii="Times New Roman" w:hAnsi="Times New Roman" w:cs="Times New Roman"/>
           <w:b/>
           <w:bCs/>
-          <w:sz w:val="36"/>
-          <w:szCs w:val="36"/>
+          <w:sz w:val="24"/>
+          <w:szCs w:val="24"/>
         </w:rPr>
         <w:t>qu’une</w:t>
       </w:r>
@@ -1530,64 +1551,64 @@
           <w:rFonts w:ascii="Times New Roman" w:hAnsi="Times New Roman" w:cs="Times New Roman"/>
           <w:b/>
           <w:bCs/>
-          <w:sz w:val="36"/>
-          <w:szCs w:val="36"/>
+          <w:sz w:val="24"/>
+          <w:szCs w:val="24"/>
         </w:rPr>
         <w:t xml:space="preserve"> seule fois. </w:t>
       </w:r>
       <w:r>
         <w:rPr>
           <w:rFonts w:ascii="Times New Roman" w:hAnsi="Times New Roman" w:cs="Times New Roman"/>
-          <w:sz w:val="36"/>
-          <w:szCs w:val="36"/>
+          <w:sz w:val="24"/>
+          <w:szCs w:val="24"/>
         </w:rPr>
         <w:t xml:space="preserve"> </w:t>
       </w:r>
       <w:r>
         <w:rPr>
           <w:rFonts w:ascii="Times New Roman" w:hAnsi="Times New Roman" w:cs="Times New Roman"/>
-          <w:sz w:val="36"/>
-          <w:szCs w:val="36"/>
+          <w:sz w:val="24"/>
+          <w:szCs w:val="24"/>
         </w:rPr>
         <w:t>Il n’y</w:t>
       </w:r>
       <w:r>
         <w:rPr>
           <w:rFonts w:ascii="Times New Roman" w:hAnsi="Times New Roman" w:cs="Times New Roman"/>
-          <w:sz w:val="36"/>
-          <w:szCs w:val="36"/>
+          <w:sz w:val="24"/>
+          <w:szCs w:val="24"/>
         </w:rPr>
         <w:t xml:space="preserve"> a pas moyen de revenir sur on vote </w:t>
       </w:r>
       <w:r>
         <w:rPr>
           <w:rFonts w:ascii="Times New Roman" w:hAnsi="Times New Roman" w:cs="Times New Roman"/>
-          <w:sz w:val="36"/>
-          <w:szCs w:val="36"/>
+          <w:sz w:val="24"/>
+          <w:szCs w:val="24"/>
         </w:rPr>
         <w:t>ploutras</w:t>
       </w:r>
       <w:r>
         <w:rPr>
           <w:rFonts w:ascii="Times New Roman" w:hAnsi="Times New Roman" w:cs="Times New Roman"/>
-          <w:sz w:val="36"/>
-          <w:szCs w:val="36"/>
+          <w:sz w:val="24"/>
+          <w:szCs w:val="24"/>
         </w:rPr>
         <w:t xml:space="preserve"> car les votes sont figés. Pour les postes </w:t>
       </w:r>
       <w:r>
         <w:rPr>
           <w:rFonts w:ascii="Times New Roman" w:hAnsi="Times New Roman" w:cs="Times New Roman"/>
-          <w:sz w:val="36"/>
-          <w:szCs w:val="36"/>
+          <w:sz w:val="24"/>
+          <w:szCs w:val="24"/>
         </w:rPr>
         <w:t>nécessitant</w:t>
       </w:r>
       <w:r>
         <w:rPr>
           <w:rFonts w:ascii="Times New Roman" w:hAnsi="Times New Roman" w:cs="Times New Roman"/>
-          <w:sz w:val="36"/>
-          <w:szCs w:val="36"/>
+          <w:sz w:val="24"/>
+          <w:szCs w:val="24"/>
         </w:rPr>
         <w:t xml:space="preserve"> n personnes, il y a la possibilité de voter max n personnes exactement</w:t>
       </w:r>
@@ -1599,76 +1620,76 @@
           <w:ilvl w:val="0"/>
           <w:numId w:val="4"/>
         </w:numPr>
-        <w:rPr>
-          <w:rFonts w:ascii="Times New Roman" w:hAnsi="Times New Roman" w:cs="Times New Roman"/>
-          <w:sz w:val="36"/>
-          <w:szCs w:val="36"/>
-        </w:rPr>
-      </w:pPr>
-      <w:r>
-        <w:rPr>
-          <w:rFonts w:ascii="Times New Roman" w:hAnsi="Times New Roman" w:cs="Times New Roman"/>
-          <w:sz w:val="36"/>
-          <w:szCs w:val="36"/>
+        <w:ind w:left="1276"/>
+        <w:rPr>
+          <w:rFonts w:ascii="Times New Roman" w:hAnsi="Times New Roman" w:cs="Times New Roman"/>
+          <w:sz w:val="36"/>
+          <w:szCs w:val="36"/>
+        </w:rPr>
+      </w:pPr>
+      <w:r>
+        <w:rPr>
+          <w:rFonts w:ascii="Times New Roman" w:hAnsi="Times New Roman" w:cs="Times New Roman"/>
+          <w:sz w:val="36"/>
+          <w:szCs w:val="36"/>
+        </w:rPr>
+        <w:t xml:space="preserve">Statistiques et </w:t>
+      </w:r>
+      <w:r>
+        <w:rPr>
+          <w:rFonts w:ascii="Times New Roman" w:hAnsi="Times New Roman" w:cs="Times New Roman"/>
+          <w:sz w:val="36"/>
+          <w:szCs w:val="36"/>
+        </w:rPr>
+        <w:t>résultats</w:t>
+      </w:r>
+    </w:p>
+    <w:p>
+      <w:pPr>
+        <w:rPr>
+          <w:rFonts w:ascii="Times New Roman" w:hAnsi="Times New Roman" w:cs="Times New Roman"/>
+          <w:sz w:val="24"/>
+          <w:szCs w:val="24"/>
+        </w:rPr>
+      </w:pPr>
+      <w:r>
+        <w:rPr>
+          <w:rFonts w:ascii="Times New Roman" w:hAnsi="Times New Roman" w:cs="Times New Roman"/>
+          <w:sz w:val="24"/>
+          <w:szCs w:val="24"/>
         </w:rPr>
         <w:lastRenderedPageBreak/>
-        <w:t xml:space="preserve">Statistiques et </w:t>
-      </w:r>
-      <w:r>
-        <w:rPr>
-          <w:rFonts w:ascii="Times New Roman" w:hAnsi="Times New Roman" w:cs="Times New Roman"/>
-          <w:sz w:val="36"/>
-          <w:szCs w:val="36"/>
-        </w:rPr>
-        <w:t>résultats</w:t>
-      </w:r>
-    </w:p>
-    <w:p>
-      <w:pPr>
-        <w:ind w:left="1080"/>
-        <w:rPr>
-          <w:rFonts w:ascii="Times New Roman" w:hAnsi="Times New Roman" w:cs="Times New Roman"/>
-          <w:sz w:val="36"/>
-          <w:szCs w:val="36"/>
-        </w:rPr>
-      </w:pPr>
-      <w:r>
-        <w:rPr>
-          <w:rFonts w:ascii="Times New Roman" w:hAnsi="Times New Roman" w:cs="Times New Roman"/>
-          <w:sz w:val="36"/>
-          <w:szCs w:val="36"/>
-        </w:rPr>
         <w:t xml:space="preserve">Ceci permet d’avoir un aperçu global des </w:t>
       </w:r>
       <w:r>
         <w:rPr>
           <w:rFonts w:ascii="Times New Roman" w:hAnsi="Times New Roman" w:cs="Times New Roman"/>
-          <w:sz w:val="36"/>
-          <w:szCs w:val="36"/>
+          <w:sz w:val="24"/>
+          <w:szCs w:val="24"/>
         </w:rPr>
         <w:t>résultats.</w:t>
       </w:r>
       <w:r>
         <w:rPr>
           <w:rFonts w:ascii="Times New Roman" w:hAnsi="Times New Roman" w:cs="Times New Roman"/>
-          <w:sz w:val="36"/>
-          <w:szCs w:val="36"/>
+          <w:sz w:val="24"/>
+          <w:szCs w:val="24"/>
         </w:rPr>
         <w:t xml:space="preserve"> </w:t>
       </w:r>
       <w:r>
         <w:rPr>
           <w:rFonts w:ascii="Times New Roman" w:hAnsi="Times New Roman" w:cs="Times New Roman"/>
-          <w:sz w:val="36"/>
-          <w:szCs w:val="36"/>
+          <w:sz w:val="24"/>
+          <w:szCs w:val="24"/>
         </w:rPr>
         <w:t>Les</w:t>
       </w:r>
       <w:r>
         <w:rPr>
           <w:rFonts w:ascii="Times New Roman" w:hAnsi="Times New Roman" w:cs="Times New Roman"/>
-          <w:sz w:val="36"/>
-          <w:szCs w:val="36"/>
+          <w:sz w:val="24"/>
+          <w:szCs w:val="24"/>
         </w:rPr>
         <w:t xml:space="preserve"> votes sont renseignés en temps réel avec des statistiques telles que le nombre de participation à l’élection</w:t>
       </w:r>
@@ -1772,6 +1793,198 @@
         </w:rPr>
         <w:t>x par poste</w:t>
       </w:r>
+    </w:p>
+    <w:p>
+      <w:pPr>
+        <w:rPr>
+          <w:rFonts w:ascii="Times New Roman" w:hAnsi="Times New Roman" w:cs="Times New Roman"/>
+          <w:b/>
+          <w:bCs/>
+          <w:sz w:val="36"/>
+          <w:szCs w:val="36"/>
+        </w:rPr>
+      </w:pPr>
+    </w:p>
+    <w:p>
+      <w:pPr>
+        <w:jc w:val="center"/>
+        <w:rPr>
+          <w:rFonts w:ascii="Times New Roman" w:hAnsi="Times New Roman" w:cs="Times New Roman"/>
+          <w:b/>
+          <w:bCs/>
+          <w:sz w:val="36"/>
+          <w:szCs w:val="36"/>
+        </w:rPr>
+      </w:pPr>
+      <w:r>
+        <w:rPr>
+          <w:rFonts w:ascii="Times New Roman" w:hAnsi="Times New Roman" w:cs="Times New Roman"/>
+          <w:b/>
+          <w:bCs/>
+          <w:sz w:val="36"/>
+          <w:szCs w:val="36"/>
+        </w:rPr>
+        <w:t>LE PROFIL DES MEMBRES DE L’EQUIPE</w:t>
+      </w:r>
+    </w:p>
+    <w:p>
+      <w:pPr>
+        <w:jc w:val="center"/>
+        <w:rPr>
+          <w:rFonts w:ascii="Times New Roman" w:hAnsi="Times New Roman" w:cs="Times New Roman"/>
+          <w:b/>
+          <w:bCs/>
+          <w:sz w:val="36"/>
+          <w:szCs w:val="36"/>
+        </w:rPr>
+      </w:pPr>
+    </w:p>
+    <w:p>
+      <w:pPr>
+        <w:rPr>
+          <w:rFonts w:ascii="Times New Roman" w:hAnsi="Times New Roman" w:cs="Times New Roman"/>
+          <w:i/>
+          <w:iCs/>
+          <w:lang w:val="fr-CM"/>
+        </w:rPr>
+      </w:pPr>
+      <w:r>
+        <w:rPr>
+          <w:rFonts w:ascii="Times New Roman" w:hAnsi="Times New Roman" w:cs="Times New Roman"/>
+          <w:lang w:val="fr-CM"/>
+        </w:rPr>
+        <w:t> Marc MARE</w:t>
+      </w:r>
+      <w:r>
+        <w:rPr>
+          <w:rFonts w:ascii="Times New Roman" w:hAnsi="Times New Roman" w:cs="Times New Roman"/>
+          <w:lang w:val="fr-CM"/>
+        </w:rPr>
+        <w:br/>
+      </w:r>
+      <w:r>
+        <w:rPr>
+          <w:rFonts w:ascii="Times New Roman" w:hAnsi="Times New Roman" w:cs="Times New Roman"/>
+          <w:i/>
+          <w:iCs/>
+          <w:lang w:val="fr-CM"/>
+        </w:rPr>
+        <w:t>Etudiant en deuxième année en Analyse Statistique (AS)</w:t>
+      </w:r>
+    </w:p>
+    <w:p>
+      <w:pPr>
+        <w:rPr>
+          <w:rFonts w:ascii="Times New Roman" w:hAnsi="Times New Roman" w:cs="Times New Roman"/>
+          <w:lang w:val="fr-CM"/>
+        </w:rPr>
+      </w:pPr>
+    </w:p>
+    <w:p>
+      <w:pPr>
+        <w:rPr>
+          <w:rFonts w:ascii="Times New Roman" w:hAnsi="Times New Roman" w:cs="Times New Roman"/>
+          <w:i/>
+          <w:iCs/>
+          <w:lang w:val="fr-CM"/>
+        </w:rPr>
+      </w:pPr>
+      <w:r>
+        <w:rPr>
+          <w:rFonts w:ascii="Times New Roman" w:hAnsi="Times New Roman" w:cs="Times New Roman"/>
+          <w:lang w:val="fr-CM"/>
+        </w:rPr>
+        <w:t> Gandwende Judicaël Oscar KAFANDO</w:t>
+      </w:r>
+      <w:r>
+        <w:rPr>
+          <w:rFonts w:ascii="Times New Roman" w:hAnsi="Times New Roman" w:cs="Times New Roman"/>
+          <w:lang w:val="fr-CM"/>
+        </w:rPr>
+        <w:br/>
+      </w:r>
+      <w:r>
+        <w:rPr>
+          <w:rFonts w:ascii="Times New Roman" w:hAnsi="Times New Roman" w:cs="Times New Roman"/>
+          <w:i/>
+          <w:iCs/>
+          <w:lang w:val="fr-CM"/>
+        </w:rPr>
+        <w:t>Etudiant en première année d'ingéniorat en statistique économie (ISE)</w:t>
+      </w:r>
+    </w:p>
+    <w:p>
+      <w:pPr>
+        <w:rPr>
+          <w:rFonts w:ascii="Times New Roman" w:hAnsi="Times New Roman" w:cs="Times New Roman"/>
+          <w:i/>
+          <w:iCs/>
+          <w:lang w:val="fr-CM"/>
+        </w:rPr>
+      </w:pPr>
+    </w:p>
+    <w:p>
+      <w:pPr>
+        <w:rPr>
+          <w:rFonts w:ascii="Times New Roman" w:hAnsi="Times New Roman" w:cs="Times New Roman"/>
+          <w:i/>
+          <w:iCs/>
+          <w:lang w:val="fr-CM"/>
+        </w:rPr>
+      </w:pPr>
+      <w:r>
+        <w:rPr>
+          <w:rFonts w:ascii="Times New Roman" w:hAnsi="Times New Roman" w:cs="Times New Roman"/>
+          <w:lang w:val="fr-CM"/>
+        </w:rPr>
+        <w:t>Josée Clémence JEAZE NGUEMEZI</w:t>
+      </w:r>
+      <w:r>
+        <w:rPr>
+          <w:rFonts w:ascii="Times New Roman" w:hAnsi="Times New Roman" w:cs="Times New Roman"/>
+          <w:lang w:val="fr-CM"/>
+        </w:rPr>
+        <w:br/>
+      </w:r>
+      <w:r>
+        <w:rPr>
+          <w:rFonts w:ascii="Times New Roman" w:hAnsi="Times New Roman" w:cs="Times New Roman"/>
+          <w:i/>
+          <w:iCs/>
+          <w:lang w:val="fr-CM"/>
+        </w:rPr>
+        <w:t>Etudiante en deuxième année en Analyse Statistique (AS)</w:t>
+      </w:r>
+    </w:p>
+    <w:p>
+      <w:pPr>
+        <w:rPr>
+          <w:rFonts w:ascii="Times New Roman" w:hAnsi="Times New Roman" w:cs="Times New Roman"/>
+          <w:lang w:val="fr-CM"/>
+        </w:rPr>
+      </w:pPr>
+    </w:p>
+    <w:p>
+      <w:pPr>
+        <w:rPr>
+          <w:rFonts w:ascii="Times New Roman" w:hAnsi="Times New Roman" w:cs="Times New Roman"/>
+          <w:sz w:val="36"/>
+          <w:szCs w:val="36"/>
+          <w:lang w:val="fr-CM"/>
+        </w:rPr>
+      </w:pPr>
+    </w:p>
+    <w:p>
+      <w:pPr>
+        <w:rPr>
+          <w:rFonts w:ascii="Times New Roman" w:hAnsi="Times New Roman" w:cs="Times New Roman"/>
+          <w:b/>
+          <w:bCs/>
+          <w:sz w:val="36"/>
+          <w:szCs w:val="36"/>
+          <w:lang w:val="fr-CM"/>
+        </w:rPr>
+      </w:pPr>
     </w:p>
     <w:p>
       <w:pPr>
@@ -2240,15 +2453,6 @@
   </w:num>
   <w:num w:numId="2">
     <w:abstractNumId w:val="2"/>
-    <w:lvlOverride w:ilvl="0"/>
-    <w:lvlOverride w:ilvl="1"/>
-    <w:lvlOverride w:ilvl="2"/>
-    <w:lvlOverride w:ilvl="3"/>
-    <w:lvlOverride w:ilvl="4"/>
-    <w:lvlOverride w:ilvl="5"/>
-    <w:lvlOverride w:ilvl="6"/>
-    <w:lvlOverride w:ilvl="7"/>
-    <w:lvlOverride w:ilvl="8"/>
   </w:num>
   <w:num w:numId="3">
     <w:abstractNumId w:val="3"/>

</xml_diff>